<commit_message>
Additional Customer tables are changed for word
</commit_message>
<xml_diff>
--- a/3NF_BCNF Tables Version 0.docx
+++ b/3NF_BCNF Tables Version 0.docx
@@ -2092,29 +2092,35 @@
     <w:p>
       <w:pPr>
         <w:pStyle w:val="Normal"/>
-        <w:rPr>
-          <w:b/>
-          <w:b/>
-        </w:rPr>
-      </w:pPr>
-      <w:r>
-        <w:rPr>
-          <w:b/>
-        </w:rPr>
-        <w:t>AdditionalCustMob (</w:t>
-      </w:r>
-      <w:r>
-        <w:rPr>
-          <w:u w:val="thick"/>
-        </w:rPr>
-        <w:t>ACustID</w:t>
-      </w:r>
-      <w:r>
-        <w:rPr/>
-        <w:t xml:space="preserve">, Contact, </w:t>
-      </w:r>
-      <w:r>
-        <w:rPr>
+        <w:rPr/>
+      </w:pPr>
+      <w:r>
+        <w:rPr>
+          <w:b/>
+        </w:rPr>
+        <w:t>AdditionalCust (</w:t>
+      </w:r>
+      <w:r>
+        <w:rPr>
+          <w:u w:val="thick"/>
+        </w:rPr>
+        <w:t>AcustID</w:t>
+      </w:r>
+      <w:r>
+        <w:rPr/>
+        <w:t xml:space="preserve">, </w:t>
+      </w:r>
+      <w:r>
+        <w:rPr/>
+        <w:t>CustName,</w:t>
+      </w:r>
+      <w:r>
+        <w:rPr/>
+        <w:t xml:space="preserve"> Contact, </w:t>
+      </w:r>
+      <w:r>
+        <w:rPr>
+          <w:u w:val="single"/>
           <w:shd w:fill="BFBFBF" w:val="clear"/>
         </w:rPr>
         <w:t>LocalDID</w:t>
@@ -2129,41 +2135,7 @@
     <w:p>
       <w:pPr>
         <w:pStyle w:val="Normal"/>
-        <w:rPr>
-          <w:b/>
-          <w:b/>
-        </w:rPr>
-      </w:pPr>
-      <w:r>
-        <w:rPr>
-          <w:b/>
-        </w:rPr>
-        <w:t>AdditionlCustName (</w:t>
-      </w:r>
-      <w:r>
-        <w:rPr>
-          <w:shd w:fill="BFBFBF" w:val="clear"/>
-        </w:rPr>
-        <w:t>ACustID</w:t>
-      </w:r>
-      <w:r>
-        <w:rPr/>
-        <w:t>, AFName, AMName, ALName</w:t>
-      </w:r>
-      <w:r>
-        <w:rPr>
-          <w:b/>
-        </w:rPr>
-        <w:t>);</w:t>
-      </w:r>
-    </w:p>
-    <w:p>
-      <w:pPr>
-        <w:pStyle w:val="Normal"/>
-        <w:rPr>
-          <w:b/>
-          <w:b/>
-        </w:rPr>
+        <w:rPr/>
       </w:pPr>
       <w:r>
         <w:rPr>
@@ -2176,20 +2148,41 @@
           <w:u w:val="thick"/>
           <w:shd w:fill="BFBFBF" w:val="clear"/>
         </w:rPr>
-        <w:t>ACustID</w:t>
-      </w:r>
-      <w:r>
-        <w:rPr>
-          <w:u w:val="thick"/>
-        </w:rPr>
-        <w:t>, DateATime</w:t>
-      </w:r>
-      <w:r>
-        <w:rPr/>
-        <w:t xml:space="preserve">, Quantity, SNF, FAT, WaterP, Price, IsKg, </w:t>
-      </w:r>
-      <w:r>
-        <w:rPr>
+        <w:t>AcustID</w:t>
+      </w:r>
+      <w:r>
+        <w:rPr>
+          <w:u w:val="thick"/>
+        </w:rPr>
+        <w:t>,</w:t>
+      </w:r>
+      <w:r>
+        <w:rPr>
+          <w:u w:val="thick"/>
+        </w:rPr>
+        <w:t xml:space="preserve"> OfDate,</w:t>
+      </w:r>
+      <w:r>
+        <w:rPr>
+          <w:u w:val="thick"/>
+        </w:rPr>
+        <w:t xml:space="preserve"> DateATime</w:t>
+      </w:r>
+      <w:r>
+        <w:rPr/>
+        <w:t xml:space="preserve">, </w:t>
+      </w:r>
+      <w:r>
+        <w:rPr/>
+        <w:t xml:space="preserve">IsMorning, </w:t>
+      </w:r>
+      <w:r>
+        <w:rPr/>
+        <w:t xml:space="preserve">Quantity, Price, IsKg, </w:t>
+      </w:r>
+      <w:r>
+        <w:rPr>
+          <w:u w:val="single"/>
           <w:shd w:fill="BFBFBF" w:val="clear"/>
         </w:rPr>
         <w:t>LocalDID</w:t>
@@ -2234,6 +2227,7 @@
       </w:r>
       <w:r>
         <w:rPr>
+          <w:u w:val="single"/>
           <w:shd w:fill="BFBFBF" w:val="clear"/>
         </w:rPr>
         <w:t>LocalDID</w:t>

</xml_diff>

<commit_message>
MDS database is updated but ProductSILog table is still deleted from database, it will be added lator on....
</commit_message>
<xml_diff>
--- a/3NF_BCNF Tables Version 0.docx
+++ b/3NF_BCNF Tables Version 0.docx
@@ -2108,15 +2108,7 @@
       </w:r>
       <w:r>
         <w:rPr/>
-        <w:t xml:space="preserve">, </w:t>
-      </w:r>
-      <w:r>
-        <w:rPr/>
-        <w:t>CustName,</w:t>
-      </w:r>
-      <w:r>
-        <w:rPr/>
-        <w:t xml:space="preserve"> Contact, </w:t>
+        <w:t xml:space="preserve">, CustName, Contact, </w:t>
       </w:r>
       <w:r>
         <w:rPr>
@@ -2154,31 +2146,19 @@
         <w:rPr>
           <w:u w:val="thick"/>
         </w:rPr>
-        <w:t>,</w:t>
-      </w:r>
-      <w:r>
-        <w:rPr>
-          <w:u w:val="thick"/>
-        </w:rPr>
-        <w:t xml:space="preserve"> OfDate,</w:t>
-      </w:r>
-      <w:r>
-        <w:rPr>
-          <w:u w:val="thick"/>
-        </w:rPr>
-        <w:t xml:space="preserve"> DateATime</w:t>
-      </w:r>
-      <w:r>
-        <w:rPr/>
-        <w:t xml:space="preserve">, </w:t>
-      </w:r>
-      <w:r>
-        <w:rPr/>
-        <w:t xml:space="preserve">IsMorning, </w:t>
-      </w:r>
-      <w:r>
-        <w:rPr/>
-        <w:t xml:space="preserve">Quantity, Price, IsKg, </w:t>
+        <w:t>, OfDate, DateATime</w:t>
+      </w:r>
+      <w:r>
+        <w:rPr/>
+        <w:t xml:space="preserve">, IsMorning, Quantity, Price, IsKg, </w:t>
+      </w:r>
+      <w:r>
+        <w:rPr/>
+        <w:t xml:space="preserve">AnimalName, </w:t>
+      </w:r>
+      <w:r>
+        <w:rPr/>
+        <w:t xml:space="preserve"> </w:t>
       </w:r>
       <w:r>
         <w:rPr>
@@ -2257,7 +2237,7 @@
       <w:r>
         <w:rPr>
           <w:b/>
-          <w:u w:val="double"/>
+          <w:u w:val="none"/>
         </w:rPr>
         <w:t>SEPayRecord</w:t>
       </w:r>

</xml_diff>

<commit_message>
database is updated due to BranchMilkLog
</commit_message>
<xml_diff>
--- a/3NF_BCNF Tables Version 0.docx
+++ b/3NF_BCNF Tables Version 0.docx
@@ -1990,10 +1990,21 @@
       </w:r>
       <w:r>
         <w:rPr/>
-        <w:t>,  IsMorning, TMQuantity, TClyQuantity, CSN, FAT, SNF, WaterP,  Price, IsKg, ArriveTime,</w:t>
-      </w:r>
-      <w:r>
-        <w:rPr>
+        <w:t xml:space="preserve">,  </w:t>
+      </w:r>
+      <w:r>
+        <w:rPr>
+          <w:u w:val="single"/>
+        </w:rPr>
+        <w:t>IsMorning</w:t>
+      </w:r>
+      <w:r>
+        <w:rPr/>
+        <w:t>, TMQuantity, TClyQuantity, CSN, FAT, SNF, WaterP,  Price, IsKg, ArriveTime,</w:t>
+      </w:r>
+      <w:r>
+        <w:rPr>
+          <w:u w:val="single"/>
           <w:shd w:fill="BFBFBF" w:val="clear"/>
         </w:rPr>
         <w:t>LocalDID</w:t>

</xml_diff>

<commit_message>
Updation in database table on 30 Jan 2019
</commit_message>
<xml_diff>
--- a/3NF_BCNF Tables Version 0.docx
+++ b/3NF_BCNF Tables Version 0.docx
@@ -2918,6 +2918,79 @@
       <w:r>
         <w:rPr>
           <w:b/>
+        </w:rPr>
+        <w:t>);</w:t>
+      </w:r>
+    </w:p>
+    <w:p>
+      <w:pPr>
+        <w:pStyle w:val="Normal"/>
+        <w:rPr/>
+      </w:pPr>
+      <w:r>
+        <w:rPr>
+          <w:b/>
+        </w:rPr>
+        <w:t>HighOfDairy (</w:t>
+      </w:r>
+      <w:r>
+        <w:rPr>
+          <w:rFonts w:eastAsia="Calibri" w:cs="" w:cstheme="minorBidi" w:eastAsiaTheme="minorHAnsi"/>
+          <w:b w:val="false"/>
+          <w:bCs w:val="false"/>
+          <w:highlight w:val="lightGray"/>
+          <w:u w:val="single"/>
+        </w:rPr>
+        <w:t>LocalDID</w:t>
+      </w:r>
+      <w:r>
+        <w:rPr>
+          <w:b w:val="false"/>
+          <w:bCs w:val="false"/>
+        </w:rPr>
+        <w:t>, ProdID, ConsID</w:t>
+      </w:r>
+      <w:r>
+        <w:rPr>
+          <w:b/>
+          <w:bCs/>
+        </w:rPr>
+        <w:t>);</w:t>
+      </w:r>
+    </w:p>
+    <w:p>
+      <w:pPr>
+        <w:pStyle w:val="Normal"/>
+        <w:rPr/>
+      </w:pPr>
+      <w:r>
+        <w:rPr>
+          <w:b/>
+          <w:bCs/>
+        </w:rPr>
+        <w:t>UserPass (</w:t>
+      </w:r>
+      <w:r>
+        <w:rPr>
+          <w:b w:val="false"/>
+          <w:bCs w:val="false"/>
+          <w:u w:val="single"/>
+        </w:rPr>
+        <w:t>custID,</w:t>
+      </w:r>
+      <w:r>
+        <w:rPr>
+          <w:b w:val="false"/>
+          <w:bCs w:val="false"/>
+          <w:u w:val="none"/>
+        </w:rPr>
+        <w:t xml:space="preserve"> userName, userPass </w:t>
+      </w:r>
+      <w:r>
+        <w:rPr>
+          <w:b/>
+          <w:bCs/>
+          <w:u w:val="none"/>
         </w:rPr>
         <w:t>);</w:t>
       </w:r>
@@ -2942,7 +3015,7 @@
       <w:pgNumType w:fmt="decimal"/>
       <w:formProt w:val="false"/>
       <w:textDirection w:val="lrTb"/>
-      <w:docGrid w:type="default" w:linePitch="360" w:charSpace="4294965247"/>
+      <w:docGrid w:type="default" w:linePitch="360" w:charSpace="0"/>
     </w:sectPr>
   </w:body>
 </w:document>
@@ -3114,6 +3187,7 @@
     <w:rPr>
       <w:rFonts w:ascii="Calibri" w:hAnsi="Calibri" w:eastAsia="Calibri" w:cs="" w:asciiTheme="minorHAnsi" w:cstheme="minorBidi" w:eastAsiaTheme="minorHAnsi" w:hAnsiTheme="minorHAnsi"/>
       <w:color w:val="00000A"/>
+      <w:kern w:val="0"/>
       <w:sz w:val="22"/>
       <w:szCs w:val="22"/>
       <w:lang w:val="en-US" w:eastAsia="en-US" w:bidi="ar-SA"/>
@@ -3133,7 +3207,7 @@
     <w:next w:val="TextBody"/>
     <w:qFormat/>
     <w:pPr>
-      <w:keepNext/>
+      <w:keepNext w:val="true"/>
       <w:spacing w:before="240" w:after="120"/>
     </w:pPr>
     <w:rPr>

</xml_diff>